<commit_message>
er,relational modified, titangym sql file added
</commit_message>
<xml_diff>
--- a/Relational.docx
+++ b/Relational.docx
@@ -13,7 +13,93 @@
         <mc:AlternateContent>
           <mc:Choice Requires="wps">
             <w:drawing>
-              <wp:anchor distT="0" distB="0" distL="114300" distR="114300" simplePos="0" relativeHeight="251692032" behindDoc="0" locked="0" layoutInCell="1" allowOverlap="1" wp14:anchorId="77A81E03" wp14:editId="0794545A">
+              <wp:anchor distT="0" distB="0" distL="114300" distR="114300" simplePos="0" relativeHeight="251677696" behindDoc="0" locked="0" layoutInCell="1" allowOverlap="1" wp14:anchorId="48E7516D" wp14:editId="6D2B995D">
+                <wp:simplePos x="0" y="0"/>
+                <wp:positionH relativeFrom="column">
+                  <wp:posOffset>56516</wp:posOffset>
+                </wp:positionH>
+                <wp:positionV relativeFrom="paragraph">
+                  <wp:posOffset>774700</wp:posOffset>
+                </wp:positionV>
+                <wp:extent cx="45719" cy="984250"/>
+                <wp:effectExtent l="228600" t="76200" r="12065" b="25400"/>
+                <wp:wrapNone/>
+                <wp:docPr id="11" name="Elbow Connector 11"/>
+                <wp:cNvGraphicFramePr/>
+                <a:graphic xmlns:a="http://schemas.openxmlformats.org/drawingml/2006/main">
+                  <a:graphicData uri="http://schemas.microsoft.com/office/word/2010/wordprocessingShape">
+                    <wps:wsp>
+                      <wps:cNvCnPr/>
+                      <wps:spPr>
+                        <a:xfrm flipV="1">
+                          <a:off x="0" y="0"/>
+                          <a:ext cx="45719" cy="984250"/>
+                        </a:xfrm>
+                        <a:prstGeom prst="bentConnector3">
+                          <a:avLst>
+                            <a:gd name="adj1" fmla="val -490367"/>
+                          </a:avLst>
+                        </a:prstGeom>
+                        <a:ln>
+                          <a:tailEnd type="triangle"/>
+                        </a:ln>
+                      </wps:spPr>
+                      <wps:style>
+                        <a:lnRef idx="2">
+                          <a:schemeClr val="dk1"/>
+                        </a:lnRef>
+                        <a:fillRef idx="0">
+                          <a:schemeClr val="dk1"/>
+                        </a:fillRef>
+                        <a:effectRef idx="1">
+                          <a:schemeClr val="dk1"/>
+                        </a:effectRef>
+                        <a:fontRef idx="minor">
+                          <a:schemeClr val="tx1"/>
+                        </a:fontRef>
+                      </wps:style>
+                      <wps:bodyPr/>
+                    </wps:wsp>
+                  </a:graphicData>
+                </a:graphic>
+                <wp14:sizeRelH relativeFrom="margin">
+                  <wp14:pctWidth>0</wp14:pctWidth>
+                </wp14:sizeRelH>
+                <wp14:sizeRelV relativeFrom="margin">
+                  <wp14:pctHeight>0</wp14:pctHeight>
+                </wp14:sizeRelV>
+              </wp:anchor>
+            </w:drawing>
+          </mc:Choice>
+          <mc:Fallback>
+            <w:pict>
+              <v:shapetype w14:anchorId="4752A574" id="_x0000_t34" coordsize="21600,21600" o:spt="34" o:oned="t" adj="10800" path="m,l@0,0@0,21600,21600,21600e" filled="f">
+                <v:stroke joinstyle="miter"/>
+                <v:formulas>
+                  <v:f eqn="val #0"/>
+                </v:formulas>
+                <v:path arrowok="t" fillok="f" o:connecttype="none"/>
+                <v:handles>
+                  <v:h position="#0,center"/>
+                </v:handles>
+                <o:lock v:ext="edit" shapetype="t"/>
+              </v:shapetype>
+              <v:shape id="Elbow Connector 11" o:spid="_x0000_s1026" type="#_x0000_t34" style="position:absolute;margin-left:4.45pt;margin-top:61pt;width:3.6pt;height:77.5pt;flip:y;z-index:251677696;visibility:visible;mso-wrap-style:square;mso-width-percent:0;mso-height-percent:0;mso-wrap-distance-left:9pt;mso-wrap-distance-top:0;mso-wrap-distance-right:9pt;mso-wrap-distance-bottom:0;mso-position-horizontal:absolute;mso-position-horizontal-relative:text;mso-position-vertical:absolute;mso-position-vertical-relative:text;mso-width-percent:0;mso-height-percent:0;mso-width-relative:margin;mso-height-relative:margin" o:gfxdata="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" adj="-105919" strokecolor="#0c0c0c [3200]" strokeweight="1pt">
+                <v:stroke endarrow="block"/>
+              </v:shape>
+            </w:pict>
+          </mc:Fallback>
+        </mc:AlternateContent>
+      </w:r>
+      <w:r>
+        <w:rPr>
+          <w:noProof/>
+          <w:lang w:bidi="as-IN"/>
+        </w:rPr>
+        <mc:AlternateContent>
+          <mc:Choice Requires="wps">
+            <w:drawing>
+              <wp:anchor distT="0" distB="0" distL="114300" distR="114300" simplePos="0" relativeHeight="251692032" behindDoc="0" locked="0" layoutInCell="1" allowOverlap="1" wp14:anchorId="432BD066" wp14:editId="02E6ACE7">
                 <wp:simplePos x="0" y="0"/>
                 <wp:positionH relativeFrom="column">
                   <wp:posOffset>76200</wp:posOffset>
@@ -99,7 +185,7 @@
         <mc:AlternateContent>
           <mc:Choice Requires="wps">
             <w:drawing>
-              <wp:anchor distT="0" distB="0" distL="114300" distR="114300" simplePos="0" relativeHeight="251689984" behindDoc="0" locked="0" layoutInCell="1" allowOverlap="1">
+              <wp:anchor distT="0" distB="0" distL="114300" distR="114300" simplePos="0" relativeHeight="251689984" behindDoc="0" locked="0" layoutInCell="1" allowOverlap="1" wp14:anchorId="6683D735" wp14:editId="6AE3FC6C">
                 <wp:simplePos x="0" y="0"/>
                 <wp:positionH relativeFrom="column">
                   <wp:posOffset>55881</wp:posOffset>
@@ -174,7 +260,7 @@
         <mc:AlternateContent>
           <mc:Choice Requires="wps">
             <w:drawing>
-              <wp:anchor distT="0" distB="0" distL="114300" distR="114300" simplePos="0" relativeHeight="251684864" behindDoc="0" locked="0" layoutInCell="1" allowOverlap="1" wp14:anchorId="5F7EE882" wp14:editId="22AAB3EC">
+              <wp:anchor distT="0" distB="0" distL="114300" distR="114300" simplePos="0" relativeHeight="251684864" behindDoc="0" locked="0" layoutInCell="1" allowOverlap="1" wp14:anchorId="4757A8DB" wp14:editId="08F5A983">
                 <wp:simplePos x="0" y="0"/>
                 <wp:positionH relativeFrom="column">
                   <wp:posOffset>838200</wp:posOffset>
@@ -241,7 +327,7 @@
         <mc:AlternateContent>
           <mc:Choice Requires="wps">
             <w:drawing>
-              <wp:anchor distT="0" distB="0" distL="114300" distR="114300" simplePos="0" relativeHeight="251687936" behindDoc="0" locked="0" layoutInCell="1" allowOverlap="1" wp14:anchorId="1D991658" wp14:editId="14FAEB30">
+              <wp:anchor distT="0" distB="0" distL="114300" distR="114300" simplePos="0" relativeHeight="251687936" behindDoc="0" locked="0" layoutInCell="1" allowOverlap="1" wp14:anchorId="5374B2CC" wp14:editId="3EFC1C65">
                 <wp:simplePos x="0" y="0"/>
                 <wp:positionH relativeFrom="column">
                   <wp:posOffset>-393700</wp:posOffset>
@@ -308,7 +394,7 @@
         <mc:AlternateContent>
           <mc:Choice Requires="wps">
             <w:drawing>
-              <wp:anchor distT="0" distB="0" distL="114300" distR="114300" simplePos="0" relativeHeight="251683840" behindDoc="0" locked="0" layoutInCell="1" allowOverlap="1" wp14:anchorId="791D5EC6" wp14:editId="76C9BB50">
+              <wp:anchor distT="0" distB="0" distL="114300" distR="114300" simplePos="0" relativeHeight="251683840" behindDoc="0" locked="0" layoutInCell="1" allowOverlap="1" wp14:anchorId="68DA11D3" wp14:editId="10EAC244">
                 <wp:simplePos x="0" y="0"/>
                 <wp:positionH relativeFrom="column">
                   <wp:posOffset>-393700</wp:posOffset>
@@ -375,7 +461,7 @@
         <mc:AlternateContent>
           <mc:Choice Requires="wps">
             <w:drawing>
-              <wp:anchor distT="0" distB="0" distL="114300" distR="114300" simplePos="0" relativeHeight="251686912" behindDoc="0" locked="0" layoutInCell="1" allowOverlap="1" wp14:anchorId="3423EB84" wp14:editId="610EFFBE">
+              <wp:anchor distT="0" distB="0" distL="114300" distR="114300" simplePos="0" relativeHeight="251686912" behindDoc="0" locked="0" layoutInCell="1" allowOverlap="1" wp14:anchorId="192B72C9" wp14:editId="32DF58D2">
                 <wp:simplePos x="0" y="0"/>
                 <wp:positionH relativeFrom="column">
                   <wp:posOffset>-393700</wp:posOffset>
@@ -439,7 +525,7 @@
         <mc:AlternateContent>
           <mc:Choice Requires="wps">
             <w:drawing>
-              <wp:anchor distT="0" distB="0" distL="114300" distR="114300" simplePos="0" relativeHeight="251688960" behindDoc="0" locked="0" layoutInCell="1" allowOverlap="1" wp14:anchorId="1775FF3B" wp14:editId="24CD40CB">
+              <wp:anchor distT="0" distB="0" distL="114300" distR="114300" simplePos="0" relativeHeight="251688960" behindDoc="0" locked="0" layoutInCell="1" allowOverlap="1" wp14:anchorId="3D5F34ED" wp14:editId="087E2A43">
                 <wp:simplePos x="0" y="0"/>
                 <wp:positionH relativeFrom="column">
                   <wp:posOffset>-393700</wp:posOffset>
@@ -503,7 +589,7 @@
         <mc:AlternateContent>
           <mc:Choice Requires="wps">
             <w:drawing>
-              <wp:anchor distT="0" distB="0" distL="114300" distR="114300" simplePos="0" relativeHeight="251669504" behindDoc="0" locked="0" layoutInCell="1" allowOverlap="1" wp14:anchorId="713B74B9" wp14:editId="10F9DA44">
+              <wp:anchor distT="0" distB="0" distL="114300" distR="114300" simplePos="0" relativeHeight="251669504" behindDoc="0" locked="0" layoutInCell="1" allowOverlap="1" wp14:anchorId="6B280EB9" wp14:editId="7AC9CCDC">
                 <wp:simplePos x="0" y="0"/>
                 <wp:positionH relativeFrom="column">
                   <wp:posOffset>6350</wp:posOffset>
@@ -679,7 +765,7 @@
           </mc:Choice>
           <mc:Fallback>
             <w:pict>
-              <v:shapetype w14:anchorId="713B74B9" id="_x0000_t202" coordsize="21600,21600" o:spt="202" path="m,l,21600r21600,l21600,xe">
+              <v:shapetype w14:anchorId="6B280EB9" id="_x0000_t202" coordsize="21600,21600" o:spt="202" path="m,l,21600r21600,l21600,xe">
                 <v:stroke joinstyle="miter"/>
                 <v:path gradientshapeok="t" o:connecttype="rect"/>
               </v:shapetype>
@@ -819,7 +905,7 @@
         <mc:AlternateContent>
           <mc:Choice Requires="wps">
             <w:drawing>
-              <wp:anchor distT="0" distB="0" distL="114300" distR="114300" simplePos="0" relativeHeight="251682816" behindDoc="0" locked="0" layoutInCell="1" allowOverlap="1" wp14:anchorId="58B41BE5" wp14:editId="109F0D11">
+              <wp:anchor distT="0" distB="0" distL="114300" distR="114300" simplePos="0" relativeHeight="251682816" behindDoc="0" locked="0" layoutInCell="1" allowOverlap="1" wp14:anchorId="2AC5054A" wp14:editId="6368BAFA">
                 <wp:simplePos x="0" y="0"/>
                 <wp:positionH relativeFrom="column">
                   <wp:posOffset>-361950</wp:posOffset>
@@ -883,7 +969,7 @@
         <mc:AlternateContent>
           <mc:Choice Requires="wps">
             <w:drawing>
-              <wp:anchor distT="0" distB="0" distL="114300" distR="114300" simplePos="0" relativeHeight="251681792" behindDoc="0" locked="0" layoutInCell="1" allowOverlap="1" wp14:anchorId="40C4F5BB" wp14:editId="5F13D562">
+              <wp:anchor distT="0" distB="0" distL="114300" distR="114300" simplePos="0" relativeHeight="251681792" behindDoc="0" locked="0" layoutInCell="1" allowOverlap="1" wp14:anchorId="43D9F385" wp14:editId="1B6001F8">
                 <wp:simplePos x="0" y="0"/>
                 <wp:positionH relativeFrom="column">
                   <wp:posOffset>-361950</wp:posOffset>
@@ -953,7 +1039,7 @@
         <mc:AlternateContent>
           <mc:Choice Requires="wps">
             <w:drawing>
-              <wp:anchor distT="0" distB="0" distL="114300" distR="114300" simplePos="0" relativeHeight="251679744" behindDoc="0" locked="0" layoutInCell="1" allowOverlap="1" wp14:anchorId="16EDF143" wp14:editId="414D56F4">
+              <wp:anchor distT="0" distB="0" distL="114300" distR="114300" simplePos="0" relativeHeight="251679744" behindDoc="0" locked="0" layoutInCell="1" allowOverlap="1" wp14:anchorId="4D3859F7" wp14:editId="05E02E87">
                 <wp:simplePos x="0" y="0"/>
                 <wp:positionH relativeFrom="column">
                   <wp:posOffset>55881</wp:posOffset>
@@ -1028,139 +1114,6 @@
         <mc:AlternateContent>
           <mc:Choice Requires="wps">
             <w:drawing>
-              <wp:anchor distT="0" distB="0" distL="114300" distR="114300" simplePos="0" relativeHeight="251678720" behindDoc="0" locked="0" layoutInCell="1" allowOverlap="1" wp14:anchorId="4F0DB0A5" wp14:editId="5B3E9A42">
-                <wp:simplePos x="0" y="0"/>
-                <wp:positionH relativeFrom="column">
-                  <wp:posOffset>1212850</wp:posOffset>
-                </wp:positionH>
-                <wp:positionV relativeFrom="paragraph">
-                  <wp:posOffset>895350</wp:posOffset>
-                </wp:positionV>
-                <wp:extent cx="0" cy="247650"/>
-                <wp:effectExtent l="0" t="0" r="19050" b="19050"/>
-                <wp:wrapNone/>
-                <wp:docPr id="12" name="Straight Connector 12"/>
-                <wp:cNvGraphicFramePr/>
-                <a:graphic xmlns:a="http://schemas.openxmlformats.org/drawingml/2006/main">
-                  <a:graphicData uri="http://schemas.microsoft.com/office/word/2010/wordprocessingShape">
-                    <wps:wsp>
-                      <wps:cNvCnPr/>
-                      <wps:spPr>
-                        <a:xfrm flipV="1">
-                          <a:off x="0" y="0"/>
-                          <a:ext cx="0" cy="247650"/>
-                        </a:xfrm>
-                        <a:prstGeom prst="line">
-                          <a:avLst/>
-                        </a:prstGeom>
-                      </wps:spPr>
-                      <wps:style>
-                        <a:lnRef idx="2">
-                          <a:schemeClr val="dk1"/>
-                        </a:lnRef>
-                        <a:fillRef idx="0">
-                          <a:schemeClr val="dk1"/>
-                        </a:fillRef>
-                        <a:effectRef idx="1">
-                          <a:schemeClr val="dk1"/>
-                        </a:effectRef>
-                        <a:fontRef idx="minor">
-                          <a:schemeClr val="tx1"/>
-                        </a:fontRef>
-                      </wps:style>
-                      <wps:bodyPr/>
-                    </wps:wsp>
-                  </a:graphicData>
-                </a:graphic>
-              </wp:anchor>
-            </w:drawing>
-          </mc:Choice>
-          <mc:Fallback>
-            <w:pict>
-              <v:line w14:anchorId="0807F339" id="Straight Connector 12" o:spid="_x0000_s1026" style="position:absolute;flip:y;z-index:251678720;visibility:visible;mso-wrap-style:square;mso-wrap-distance-left:9pt;mso-wrap-distance-top:0;mso-wrap-distance-right:9pt;mso-wrap-distance-bottom:0;mso-position-horizontal:absolute;mso-position-horizontal-relative:text;mso-position-vertical:absolute;mso-position-vertical-relative:text" from="95.5pt,70.5pt" to="95.5pt,90pt" o:gfxdata="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" strokecolor="black [3200]" strokeweight="1pt">
-                <v:stroke joinstyle="miter"/>
-              </v:line>
-            </w:pict>
-          </mc:Fallback>
-        </mc:AlternateContent>
-      </w:r>
-      <w:r>
-        <w:rPr>
-          <w:noProof/>
-          <w:lang w:bidi="as-IN"/>
-        </w:rPr>
-        <mc:AlternateContent>
-          <mc:Choice Requires="wps">
-            <w:drawing>
-              <wp:anchor distT="0" distB="0" distL="114300" distR="114300" simplePos="0" relativeHeight="251677696" behindDoc="0" locked="0" layoutInCell="1" allowOverlap="1" wp14:anchorId="0BB0BA89" wp14:editId="15F0C41B">
-                <wp:simplePos x="0" y="0"/>
-                <wp:positionH relativeFrom="column">
-                  <wp:posOffset>102235</wp:posOffset>
-                </wp:positionH>
-                <wp:positionV relativeFrom="paragraph">
-                  <wp:posOffset>1143000</wp:posOffset>
-                </wp:positionV>
-                <wp:extent cx="1104265" cy="647700"/>
-                <wp:effectExtent l="266700" t="0" r="19685" b="95250"/>
-                <wp:wrapNone/>
-                <wp:docPr id="11" name="Elbow Connector 11"/>
-                <wp:cNvGraphicFramePr/>
-                <a:graphic xmlns:a="http://schemas.openxmlformats.org/drawingml/2006/main">
-                  <a:graphicData uri="http://schemas.microsoft.com/office/word/2010/wordprocessingShape">
-                    <wps:wsp>
-                      <wps:cNvCnPr/>
-                      <wps:spPr>
-                        <a:xfrm flipH="1">
-                          <a:off x="0" y="0"/>
-                          <a:ext cx="1104265" cy="647700"/>
-                        </a:xfrm>
-                        <a:prstGeom prst="bentConnector3">
-                          <a:avLst>
-                            <a:gd name="adj1" fmla="val 122455"/>
-                          </a:avLst>
-                        </a:prstGeom>
-                        <a:ln>
-                          <a:tailEnd type="triangle"/>
-                        </a:ln>
-                      </wps:spPr>
-                      <wps:style>
-                        <a:lnRef idx="2">
-                          <a:schemeClr val="dk1"/>
-                        </a:lnRef>
-                        <a:fillRef idx="0">
-                          <a:schemeClr val="dk1"/>
-                        </a:fillRef>
-                        <a:effectRef idx="1">
-                          <a:schemeClr val="dk1"/>
-                        </a:effectRef>
-                        <a:fontRef idx="minor">
-                          <a:schemeClr val="tx1"/>
-                        </a:fontRef>
-                      </wps:style>
-                      <wps:bodyPr/>
-                    </wps:wsp>
-                  </a:graphicData>
-                </a:graphic>
-              </wp:anchor>
-            </w:drawing>
-          </mc:Choice>
-          <mc:Fallback>
-            <w:pict>
-              <v:shape w14:anchorId="3E9D3E9C" id="Elbow Connector 11" o:spid="_x0000_s1026" type="#_x0000_t34" style="position:absolute;margin-left:8.05pt;margin-top:90pt;width:86.95pt;height:51pt;flip:x;z-index:251677696;visibility:visible;mso-wrap-style:square;mso-wrap-distance-left:9pt;mso-wrap-distance-top:0;mso-wrap-distance-right:9pt;mso-wrap-distance-bottom:0;mso-position-horizontal:absolute;mso-position-horizontal-relative:text;mso-position-vertical:absolute;mso-position-vertical-relative:text" o:gfxdata="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" adj="26450" strokecolor="black [3200]" strokeweight="1pt">
-                <v:stroke endarrow="block"/>
-              </v:shape>
-            </w:pict>
-          </mc:Fallback>
-        </mc:AlternateContent>
-      </w:r>
-      <w:r>
-        <w:rPr>
-          <w:noProof/>
-          <w:lang w:bidi="as-IN"/>
-        </w:rPr>
-        <mc:AlternateContent>
-          <mc:Choice Requires="wps">
-            <w:drawing>
               <wp:anchor distT="0" distB="0" distL="114300" distR="114300" simplePos="0" relativeHeight="251676672" behindDoc="0" locked="0" layoutInCell="1" allowOverlap="1" wp14:anchorId="50A00B56" wp14:editId="26DFBFAE">
                 <wp:simplePos x="0" y="0"/>
                 <wp:positionH relativeFrom="column">
@@ -1221,7 +1174,7 @@
           </mc:Choice>
           <mc:Fallback>
             <w:pict>
-              <v:shape w14:anchorId="53E21315" id="Elbow Connector 10" o:spid="_x0000_s1026" type="#_x0000_t34" style="position:absolute;margin-left:4.4pt;margin-top:-7.5pt;width:3.6pt;height:1in;z-index:251676672;visibility:visible;mso-wrap-style:square;mso-width-percent:0;mso-height-percent:0;mso-wrap-distance-left:9pt;mso-wrap-distance-top:0;mso-wrap-distance-right:9pt;mso-wrap-distance-bottom:0;mso-position-horizontal:absolute;mso-position-horizontal-relative:text;mso-position-vertical:absolute;mso-position-vertical-relative:text;mso-width-percent:0;mso-height-percent:0;mso-width-relative:margin;mso-height-relative:margin" o:gfxdata="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" adj="-64051" strokecolor="black [3200]" strokeweight="1pt">
+              <v:shape w14:anchorId="283327A1" id="Elbow Connector 10" o:spid="_x0000_s1026" type="#_x0000_t34" style="position:absolute;margin-left:4.4pt;margin-top:-7.5pt;width:3.6pt;height:1in;z-index:251676672;visibility:visible;mso-wrap-style:square;mso-width-percent:0;mso-height-percent:0;mso-wrap-distance-left:9pt;mso-wrap-distance-top:0;mso-wrap-distance-right:9pt;mso-wrap-distance-bottom:0;mso-position-horizontal:absolute;mso-position-horizontal-relative:text;mso-position-vertical:absolute;mso-position-vertical-relative:text;mso-width-percent:0;mso-height-percent:0;mso-width-relative:margin;mso-height-relative:margin" o:gfxdata="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" adj="-64051" strokecolor="#0c0c0c [3200]" strokeweight="1pt">
                 <v:stroke endarrow="block"/>
               </v:shape>
             </w:pict>
@@ -1541,14 +1494,7 @@
                                 <w:b/>
                                 <w:bCs/>
                               </w:rPr>
-                              <w:t>Plan</w:t>
-                            </w:r>
-                            <w:r>
-                              <w:rPr>
-                                <w:b/>
-                                <w:bCs/>
-                              </w:rPr>
-                              <w:t>_User</w:t>
+                              <w:t>Plan_User</w:t>
                             </w:r>
                           </w:p>
                           <w:tbl>
@@ -1572,10 +1518,7 @@
                                     <w:jc w:val="center"/>
                                   </w:pPr>
                                   <w:r>
-                                    <w:t>P</w:t>
-                                  </w:r>
-                                  <w:r>
-                                    <w:t>id</w:t>
+                                    <w:t>Pid</w:t>
                                   </w:r>
                                 </w:p>
                               </w:tc>
@@ -1646,14 +1589,7 @@
                           <w:b/>
                           <w:bCs/>
                         </w:rPr>
-                        <w:t>Plan</w:t>
-                      </w:r>
-                      <w:r>
-                        <w:rPr>
-                          <w:b/>
-                          <w:bCs/>
-                        </w:rPr>
-                        <w:t>_User</w:t>
+                        <w:t>Plan_User</w:t>
                       </w:r>
                     </w:p>
                     <w:tbl>
@@ -1677,10 +1613,7 @@
                               <w:jc w:val="center"/>
                             </w:pPr>
                             <w:r>
-                              <w:t>P</w:t>
-                            </w:r>
-                            <w:r>
-                              <w:t>id</w:t>
+                              <w:t>Pid</w:t>
                             </w:r>
                           </w:p>
                         </w:tc>
@@ -1800,10 +1733,7 @@
                                     <w:jc w:val="center"/>
                                   </w:pPr>
                                   <w:r>
-                                    <w:t>H</w:t>
-                                  </w:r>
-                                  <w:r>
-                                    <w:t>id</w:t>
+                                    <w:t>Hid</w:t>
                                   </w:r>
                                 </w:p>
                               </w:tc>
@@ -1884,10 +1814,7 @@
                               <w:jc w:val="center"/>
                             </w:pPr>
                             <w:r>
-                              <w:t>H</w:t>
-                            </w:r>
-                            <w:r>
-                              <w:t>id</w:t>
+                              <w:t>Hid</w:t>
                             </w:r>
                           </w:p>
                         </w:tc>
@@ -1971,14 +1898,7 @@
                                 <w:b/>
                                 <w:bCs/>
                               </w:rPr>
-                              <w:t>TimeTable</w:t>
-                            </w:r>
-                            <w:r>
-                              <w:rPr>
-                                <w:b/>
-                                <w:bCs/>
-                              </w:rPr>
-                              <w:t>_user</w:t>
+                              <w:t>TimeTable_user</w:t>
                             </w:r>
                           </w:p>
                           <w:tbl>
@@ -2059,14 +1979,7 @@
                           <w:b/>
                           <w:bCs/>
                         </w:rPr>
-                        <w:t>TimeTable</w:t>
-                      </w:r>
-                      <w:r>
-                        <w:rPr>
-                          <w:b/>
-                          <w:bCs/>
-                        </w:rPr>
-                        <w:t>_user</w:t>
+                        <w:t>TimeTable_user</w:t>
                       </w:r>
                     </w:p>
                     <w:tbl>
@@ -2574,16 +2487,8 @@
                                   <w:tcW w:w="1010" w:type="dxa"/>
                                 </w:tcPr>
                                 <w:p>
-                                  <w:pPr>
-                                    <w:rPr>
-                                      <w:u w:val="single"/>
-                                    </w:rPr>
-                                  </w:pPr>
                                   <w:r>
-                                    <w:rPr>
-                                      <w:u w:val="single"/>
-                                    </w:rPr>
-                                    <w:t>Add_id</w:t>
+                                    <w:t>Id</w:t>
                                   </w:r>
                                 </w:p>
                               </w:tc>
@@ -2687,16 +2592,8 @@
                             <w:tcW w:w="1010" w:type="dxa"/>
                           </w:tcPr>
                           <w:p>
-                            <w:pPr>
-                              <w:rPr>
-                                <w:u w:val="single"/>
-                              </w:rPr>
-                            </w:pPr>
-                            <w:r>
-                              <w:rPr>
-                                <w:u w:val="single"/>
-                              </w:rPr>
-                              <w:t>Add_id</w:t>
+                            <w:r>
+                              <w:t>Id</w:t>
                             </w:r>
                           </w:p>
                         </w:tc>
@@ -3761,7 +3658,7 @@
   <a:themeElements>
     <a:clrScheme name="Office">
       <a:dk1>
-        <a:sysClr val="windowText" lastClr="000000"/>
+        <a:sysClr val="windowText" lastClr="0C0C0C"/>
       </a:dk1>
       <a:lt1>
         <a:sysClr val="window" lastClr="FFFFFF"/>

</xml_diff>